<commit_message>
Update summary documents with references
</commit_message>
<xml_diff>
--- a/documents/Parallel-IO-Summary.docx
+++ b/documents/Parallel-IO-Summary.docx
@@ -226,7 +226,7 @@
           <w:sz w:val="24"/>
           <w:lang w:eastAsia="de-DE"/>
         </w:rPr>
-        <w:t xml:space="preserve"> </w:t>
+        <w:t xml:space="preserve"> (EPCC)</w:t>
       </w:r>
       <w:r>
         <w:rPr>
@@ -236,7 +236,7 @@
           <w:sz w:val="24"/>
           <w:lang w:eastAsia="de-DE"/>
         </w:rPr>
-        <w:t>(EPCC)</w:t>
+        <w:t>, D. Sloan-Murphy</w:t>
       </w:r>
       <w:r>
         <w:rPr>
@@ -246,27 +246,7 @@
           <w:sz w:val="24"/>
           <w:lang w:eastAsia="de-DE"/>
         </w:rPr>
-        <w:t>, D. Sloan-Murphy</w:t>
-      </w:r>
-      <w:r>
-        <w:rPr>
-          <w:rFonts w:ascii="Times New Roman" w:hAnsi="Times New Roman" w:cs="Times New Roman"/>
-          <w:b w:val="0"/>
-          <w:bCs w:val="0"/>
-          <w:sz w:val="24"/>
-          <w:lang w:eastAsia="de-DE"/>
-        </w:rPr>
-        <w:t xml:space="preserve"> </w:t>
-      </w:r>
-      <w:r>
-        <w:rPr>
-          <w:rFonts w:ascii="Times New Roman" w:hAnsi="Times New Roman" w:cs="Times New Roman"/>
-          <w:b w:val="0"/>
-          <w:bCs w:val="0"/>
-          <w:sz w:val="24"/>
-          <w:lang w:eastAsia="de-DE"/>
-        </w:rPr>
-        <w:t>(EPCC)</w:t>
+        <w:t xml:space="preserve"> (EPCC)</w:t>
       </w:r>
     </w:p>
     <w:p>
@@ -530,23 +510,30 @@
           <w:rFonts w:ascii="Times New Roman" w:hAnsi="Times New Roman" w:cs="Times New Roman"/>
           <w:lang w:val="en-GB"/>
         </w:rPr>
-        <w:t xml:space="preserve"> compu</w:t>
-      </w:r>
-      <w:bookmarkStart w:id="0" w:name="_GoBack"/>
-      <w:bookmarkEnd w:id="0"/>
+        <w:t xml:space="preserve"> computing (HPC) applications. </w:t>
+      </w:r>
       <w:r>
         <w:rPr>
           <w:rFonts w:ascii="Times New Roman" w:hAnsi="Times New Roman" w:cs="Times New Roman"/>
           <w:lang w:val="en-GB"/>
         </w:rPr>
-        <w:t xml:space="preserve">ting (HPC) applications. </w:t>
-      </w:r>
+        <w:t xml:space="preserve">I/O bottlenecks are an important challenge to understand and, where possible, eliminate on both current, </w:t>
+      </w:r>
+      <w:proofErr w:type="spellStart"/>
       <w:r>
         <w:rPr>
           <w:rFonts w:ascii="Times New Roman" w:hAnsi="Times New Roman" w:cs="Times New Roman"/>
           <w:lang w:val="en-GB"/>
         </w:rPr>
-        <w:t xml:space="preserve">I/O bottlenecks are an important challenge to understand and, where possible, eliminate on both current, </w:t>
+        <w:t>petascale</w:t>
+      </w:r>
+      <w:proofErr w:type="spellEnd"/>
+      <w:r>
+        <w:rPr>
+          <w:rFonts w:ascii="Times New Roman" w:hAnsi="Times New Roman" w:cs="Times New Roman"/>
+          <w:lang w:val="en-GB"/>
+        </w:rPr>
+        <w:t xml:space="preserve"> resources and looking forward to </w:t>
       </w:r>
       <w:proofErr w:type="spellStart"/>
       <w:r>
@@ -554,7 +541,7 @@
           <w:rFonts w:ascii="Times New Roman" w:hAnsi="Times New Roman" w:cs="Times New Roman"/>
           <w:lang w:val="en-GB"/>
         </w:rPr>
-        <w:t>petascale</w:t>
+        <w:t>exascale</w:t>
       </w:r>
       <w:proofErr w:type="spellEnd"/>
       <w:r>
@@ -562,23 +549,55 @@
           <w:rFonts w:ascii="Times New Roman" w:hAnsi="Times New Roman" w:cs="Times New Roman"/>
           <w:lang w:val="en-GB"/>
         </w:rPr>
-        <w:t xml:space="preserve"> resources and looking forward to </w:t>
-      </w:r>
-      <w:proofErr w:type="spellStart"/>
+        <w:t xml:space="preserve"> computing</w:t>
+      </w:r>
       <w:r>
         <w:rPr>
           <w:rFonts w:ascii="Times New Roman" w:hAnsi="Times New Roman" w:cs="Times New Roman"/>
           <w:lang w:val="en-GB"/>
         </w:rPr>
-        <w:t>exascale</w:t>
-      </w:r>
-      <w:proofErr w:type="spellEnd"/>
+        <w:fldChar w:fldCharType="begin"/>
+      </w:r>
       <w:r>
         <w:rPr>
           <w:rFonts w:ascii="Times New Roman" w:hAnsi="Times New Roman" w:cs="Times New Roman"/>
           <w:lang w:val="en-GB"/>
         </w:rPr>
-        <w:t xml:space="preserve"> computing. It is therefore necessary for research communities with high I/O requirements to understand the parallel I/O performance of existing HPC systems and applications to be suitably equipped to make informed plans for future procurements and software development projects.</w:t>
+        <w:instrText xml:space="preserve"> REF _Ref468364215 \r \h </w:instrText>
+      </w:r>
+      <w:r>
+        <w:rPr>
+          <w:rFonts w:ascii="Times New Roman" w:hAnsi="Times New Roman" w:cs="Times New Roman"/>
+          <w:lang w:val="en-GB"/>
+        </w:rPr>
+      </w:r>
+      <w:r>
+        <w:rPr>
+          <w:rFonts w:ascii="Times New Roman" w:hAnsi="Times New Roman" w:cs="Times New Roman"/>
+          <w:lang w:val="en-GB"/>
+        </w:rPr>
+        <w:fldChar w:fldCharType="separate"/>
+      </w:r>
+      <w:r>
+        <w:rPr>
+          <w:rFonts w:ascii="Times New Roman" w:hAnsi="Times New Roman" w:cs="Times New Roman"/>
+          <w:lang w:val="en-GB"/>
+        </w:rPr>
+        <w:t>[1]</w:t>
+      </w:r>
+      <w:r>
+        <w:rPr>
+          <w:rFonts w:ascii="Times New Roman" w:hAnsi="Times New Roman" w:cs="Times New Roman"/>
+          <w:lang w:val="en-GB"/>
+        </w:rPr>
+        <w:fldChar w:fldCharType="end"/>
+      </w:r>
+      <w:r>
+        <w:rPr>
+          <w:rFonts w:ascii="Times New Roman" w:hAnsi="Times New Roman" w:cs="Times New Roman"/>
+          <w:lang w:val="en-GB"/>
+        </w:rPr>
+        <w:t>. It is therefore necessary for research communities with high I/O requirements to understand the parallel I/O performance of existing HPC systems and applications to be suitably equipped to make informed plans for future procurements and software development projects.</w:t>
       </w:r>
       <w:r>
         <w:rPr>
@@ -779,7 +798,48 @@
         <w:rPr>
           <w:rFonts w:ascii="Times New Roman" w:eastAsia="MS Mincho" w:hAnsi="Times New Roman" w:cs="Times New Roman"/>
         </w:rPr>
-        <w:t xml:space="preserve"> file system.</w:t>
+        <w:t xml:space="preserve"> file system</w:t>
+      </w:r>
+      <w:r>
+        <w:rPr>
+          <w:rFonts w:ascii="Times New Roman" w:eastAsia="MS Mincho" w:hAnsi="Times New Roman" w:cs="Times New Roman"/>
+        </w:rPr>
+        <w:fldChar w:fldCharType="begin"/>
+      </w:r>
+      <w:r>
+        <w:rPr>
+          <w:rFonts w:ascii="Times New Roman" w:eastAsia="MS Mincho" w:hAnsi="Times New Roman" w:cs="Times New Roman"/>
+        </w:rPr>
+        <w:instrText xml:space="preserve"> REF _Ref472504518 \r \h </w:instrText>
+      </w:r>
+      <w:r>
+        <w:rPr>
+          <w:rFonts w:ascii="Times New Roman" w:eastAsia="MS Mincho" w:hAnsi="Times New Roman" w:cs="Times New Roman"/>
+        </w:rPr>
+      </w:r>
+      <w:r>
+        <w:rPr>
+          <w:rFonts w:ascii="Times New Roman" w:eastAsia="MS Mincho" w:hAnsi="Times New Roman" w:cs="Times New Roman"/>
+        </w:rPr>
+        <w:fldChar w:fldCharType="separate"/>
+      </w:r>
+      <w:r>
+        <w:rPr>
+          <w:rFonts w:ascii="Times New Roman" w:eastAsia="MS Mincho" w:hAnsi="Times New Roman" w:cs="Times New Roman"/>
+        </w:rPr>
+        <w:t>[2]</w:t>
+      </w:r>
+      <w:r>
+        <w:rPr>
+          <w:rFonts w:ascii="Times New Roman" w:eastAsia="MS Mincho" w:hAnsi="Times New Roman" w:cs="Times New Roman"/>
+        </w:rPr>
+        <w:fldChar w:fldCharType="end"/>
+      </w:r>
+      <w:r>
+        <w:rPr>
+          <w:rFonts w:ascii="Times New Roman" w:eastAsia="MS Mincho" w:hAnsi="Times New Roman" w:cs="Times New Roman"/>
+        </w:rPr>
+        <w:t>.</w:t>
       </w:r>
     </w:p>
     <w:p>
@@ -827,7 +887,48 @@
         <w:rPr>
           <w:rFonts w:ascii="Times New Roman" w:eastAsia="MS Mincho" w:hAnsi="Times New Roman" w:cs="Times New Roman"/>
         </w:rPr>
-        <w:t xml:space="preserve"> UK HPC resources, using a DDN implementation of the IBM GPFS file system.</w:t>
+        <w:t xml:space="preserve"> UK HPC resources, using a DDN implementation of the IBM GPFS file system</w:t>
+      </w:r>
+      <w:r>
+        <w:rPr>
+          <w:rFonts w:ascii="Times New Roman" w:eastAsia="MS Mincho" w:hAnsi="Times New Roman" w:cs="Times New Roman"/>
+        </w:rPr>
+        <w:fldChar w:fldCharType="begin"/>
+      </w:r>
+      <w:r>
+        <w:rPr>
+          <w:rFonts w:ascii="Times New Roman" w:eastAsia="MS Mincho" w:hAnsi="Times New Roman" w:cs="Times New Roman"/>
+        </w:rPr>
+        <w:instrText xml:space="preserve"> REF _Ref468099862 \r \h </w:instrText>
+      </w:r>
+      <w:r>
+        <w:rPr>
+          <w:rFonts w:ascii="Times New Roman" w:eastAsia="MS Mincho" w:hAnsi="Times New Roman" w:cs="Times New Roman"/>
+        </w:rPr>
+      </w:r>
+      <w:r>
+        <w:rPr>
+          <w:rFonts w:ascii="Times New Roman" w:eastAsia="MS Mincho" w:hAnsi="Times New Roman" w:cs="Times New Roman"/>
+        </w:rPr>
+        <w:fldChar w:fldCharType="separate"/>
+      </w:r>
+      <w:r>
+        <w:rPr>
+          <w:rFonts w:ascii="Times New Roman" w:eastAsia="MS Mincho" w:hAnsi="Times New Roman" w:cs="Times New Roman"/>
+        </w:rPr>
+        <w:t>[3]</w:t>
+      </w:r>
+      <w:r>
+        <w:rPr>
+          <w:rFonts w:ascii="Times New Roman" w:eastAsia="MS Mincho" w:hAnsi="Times New Roman" w:cs="Times New Roman"/>
+        </w:rPr>
+        <w:fldChar w:fldCharType="end"/>
+      </w:r>
+      <w:r>
+        <w:rPr>
+          <w:rFonts w:ascii="Times New Roman" w:eastAsia="MS Mincho" w:hAnsi="Times New Roman" w:cs="Times New Roman"/>
+        </w:rPr>
+        <w:t>.</w:t>
       </w:r>
     </w:p>
     <w:p>
@@ -861,7 +962,48 @@
         <w:rPr>
           <w:rFonts w:ascii="Times New Roman" w:eastAsia="MS Mincho" w:hAnsi="Times New Roman" w:cs="Times New Roman"/>
         </w:rPr>
-        <w:t>: the Data Analytic Cluster attached to the UK Research Data Facility, also using DDN GPFS.</w:t>
+        <w:t>: the Data Analytic Cluster attached to the UK Research Data Facility, also using DDN GPFS</w:t>
+      </w:r>
+      <w:r>
+        <w:rPr>
+          <w:rFonts w:ascii="Times New Roman" w:eastAsia="MS Mincho" w:hAnsi="Times New Roman" w:cs="Times New Roman"/>
+        </w:rPr>
+        <w:fldChar w:fldCharType="begin"/>
+      </w:r>
+      <w:r>
+        <w:rPr>
+          <w:rFonts w:ascii="Times New Roman" w:eastAsia="MS Mincho" w:hAnsi="Times New Roman" w:cs="Times New Roman"/>
+        </w:rPr>
+        <w:instrText xml:space="preserve"> REF _Ref468101798 \r \h </w:instrText>
+      </w:r>
+      <w:r>
+        <w:rPr>
+          <w:rFonts w:ascii="Times New Roman" w:eastAsia="MS Mincho" w:hAnsi="Times New Roman" w:cs="Times New Roman"/>
+        </w:rPr>
+      </w:r>
+      <w:r>
+        <w:rPr>
+          <w:rFonts w:ascii="Times New Roman" w:eastAsia="MS Mincho" w:hAnsi="Times New Roman" w:cs="Times New Roman"/>
+        </w:rPr>
+        <w:fldChar w:fldCharType="separate"/>
+      </w:r>
+      <w:r>
+        <w:rPr>
+          <w:rFonts w:ascii="Times New Roman" w:eastAsia="MS Mincho" w:hAnsi="Times New Roman" w:cs="Times New Roman"/>
+        </w:rPr>
+        <w:t>[4]</w:t>
+      </w:r>
+      <w:r>
+        <w:rPr>
+          <w:rFonts w:ascii="Times New Roman" w:eastAsia="MS Mincho" w:hAnsi="Times New Roman" w:cs="Times New Roman"/>
+        </w:rPr>
+        <w:fldChar w:fldCharType="end"/>
+      </w:r>
+      <w:r>
+        <w:rPr>
+          <w:rFonts w:ascii="Times New Roman" w:eastAsia="MS Mincho" w:hAnsi="Times New Roman" w:cs="Times New Roman"/>
+        </w:rPr>
+        <w:t>.</w:t>
       </w:r>
     </w:p>
     <w:p>
@@ -909,7 +1051,48 @@
         <w:rPr>
           <w:rFonts w:ascii="Times New Roman" w:eastAsia="MS Mincho" w:hAnsi="Times New Roman" w:cs="Times New Roman"/>
         </w:rPr>
-        <w:t xml:space="preserve"> parallel file system.</w:t>
+        <w:t xml:space="preserve"> parallel file system</w:t>
+      </w:r>
+      <w:r>
+        <w:rPr>
+          <w:rFonts w:ascii="Times New Roman" w:eastAsia="MS Mincho" w:hAnsi="Times New Roman" w:cs="Times New Roman"/>
+        </w:rPr>
+        <w:fldChar w:fldCharType="begin"/>
+      </w:r>
+      <w:r>
+        <w:rPr>
+          <w:rFonts w:ascii="Times New Roman" w:eastAsia="MS Mincho" w:hAnsi="Times New Roman" w:cs="Times New Roman"/>
+        </w:rPr>
+        <w:instrText xml:space="preserve"> REF _Ref468103580 \r \h </w:instrText>
+      </w:r>
+      <w:r>
+        <w:rPr>
+          <w:rFonts w:ascii="Times New Roman" w:eastAsia="MS Mincho" w:hAnsi="Times New Roman" w:cs="Times New Roman"/>
+        </w:rPr>
+      </w:r>
+      <w:r>
+        <w:rPr>
+          <w:rFonts w:ascii="Times New Roman" w:eastAsia="MS Mincho" w:hAnsi="Times New Roman" w:cs="Times New Roman"/>
+        </w:rPr>
+        <w:fldChar w:fldCharType="separate"/>
+      </w:r>
+      <w:r>
+        <w:rPr>
+          <w:rFonts w:ascii="Times New Roman" w:eastAsia="MS Mincho" w:hAnsi="Times New Roman" w:cs="Times New Roman"/>
+        </w:rPr>
+        <w:t>[5]</w:t>
+      </w:r>
+      <w:r>
+        <w:rPr>
+          <w:rFonts w:ascii="Times New Roman" w:eastAsia="MS Mincho" w:hAnsi="Times New Roman" w:cs="Times New Roman"/>
+        </w:rPr>
+        <w:fldChar w:fldCharType="end"/>
+      </w:r>
+      <w:r>
+        <w:rPr>
+          <w:rFonts w:ascii="Times New Roman" w:eastAsia="MS Mincho" w:hAnsi="Times New Roman" w:cs="Times New Roman"/>
+        </w:rPr>
+        <w:t>.</w:t>
       </w:r>
     </w:p>
     <w:p>
@@ -982,7 +1165,15 @@
         <w:rPr>
           <w:rFonts w:ascii="Times New Roman" w:hAnsi="Times New Roman" w:cs="Times New Roman"/>
         </w:rPr>
-        <w:t xml:space="preserve">We find a reasonable expectation is for approximately 50% of the theoretical system maximum bandwidth to be attainable in practice. Contention is shown to have a dramatic effect on performance. MPI-IO, HDF5 and </w:t>
+        <w:t xml:space="preserve">We find a reasonable expectation is for approximately 50% of the theoretical system maximum bandwidth to be attainable in practice. Contention is shown to have a dramatic effect on performance. </w:t>
+      </w:r>
+      <w:bookmarkStart w:id="0" w:name="_GoBack"/>
+      <w:bookmarkEnd w:id="0"/>
+      <w:r>
+        <w:rPr>
+          <w:rFonts w:ascii="Times New Roman" w:hAnsi="Times New Roman" w:cs="Times New Roman"/>
+        </w:rPr>
+        <w:t xml:space="preserve">MPI-IO, HDF5 and </w:t>
       </w:r>
       <w:proofErr w:type="spellStart"/>
       <w:r>
@@ -1015,9 +1206,8 @@
       <w:r>
         <w:rPr>
           <w:noProof/>
-          <w:lang w:eastAsia="en-GB"/>
-        </w:rPr>
-        <w:lastRenderedPageBreak/>
+          <w:lang w:val="en-GB" w:eastAsia="en-GB"/>
+        </w:rPr>
         <w:drawing>
           <wp:inline distT="0" distB="0" distL="0" distR="0" wp14:anchorId="6EA1AAE7" wp14:editId="6B3DDD6C">
             <wp:extent cx="5270500" cy="3067373"/>
@@ -1278,7 +1468,7 @@
       <w:r>
         <w:rPr>
           <w:noProof/>
-          <w:lang w:eastAsia="en-GB"/>
+          <w:lang w:val="en-GB" w:eastAsia="en-GB"/>
         </w:rPr>
         <w:drawing>
           <wp:inline distT="0" distB="0" distL="0" distR="0" wp14:anchorId="2F855E24" wp14:editId="78A03714">
@@ -1417,6 +1607,188 @@
       </w:r>
     </w:p>
     <w:p/>
+    <w:p>
+      <w:pPr>
+        <w:pStyle w:val="Els-acknowledgement"/>
+        <w:keepNext w:val="0"/>
+        <w:widowControl w:val="0"/>
+        <w:outlineLvl w:val="0"/>
+      </w:pPr>
+      <w:r>
+        <w:t>References</w:t>
+      </w:r>
+    </w:p>
+    <w:p>
+      <w:pPr>
+        <w:numPr>
+          <w:ilvl w:val="0"/>
+          <w:numId w:val="5"/>
+        </w:numPr>
+      </w:pPr>
+      <w:bookmarkStart w:id="1" w:name="_Ref467589387"/>
+      <w:bookmarkStart w:id="2" w:name="_Ref466028055"/>
+      <w:bookmarkStart w:id="3" w:name="_Ref465944880"/>
+      <w:bookmarkStart w:id="4" w:name="_Ref468364215"/>
+      <w:bookmarkStart w:id="5" w:name="_Ref468098383"/>
+      <w:proofErr w:type="spellStart"/>
+      <w:r>
+        <w:t>NEXTGenIO</w:t>
+      </w:r>
+      <w:proofErr w:type="spellEnd"/>
+      <w:r>
+        <w:t xml:space="preserve"> | Next Generation I/O for the </w:t>
+      </w:r>
+      <w:proofErr w:type="spellStart"/>
+      <w:r>
+        <w:t>Exascale</w:t>
+      </w:r>
+      <w:proofErr w:type="spellEnd"/>
+      <w:r>
+        <w:t xml:space="preserve">, </w:t>
+      </w:r>
+      <w:hyperlink r:id="rId7" w:history="1">
+        <w:r>
+          <w:rPr>
+            <w:rStyle w:val="Hyperlink"/>
+            <w:sz w:val="20"/>
+          </w:rPr>
+          <w:t>http://www.nextgenio.eu/</w:t>
+        </w:r>
+      </w:hyperlink>
+      <w:r>
+        <w:t>, retrieved 01 Dec 2016</w:t>
+      </w:r>
+      <w:bookmarkEnd w:id="4"/>
+    </w:p>
+    <w:p>
+      <w:pPr>
+        <w:numPr>
+          <w:ilvl w:val="0"/>
+          <w:numId w:val="5"/>
+        </w:numPr>
+      </w:pPr>
+      <w:bookmarkStart w:id="6" w:name="_Ref472504518"/>
+      <w:r>
+        <w:t xml:space="preserve">ARCHER HPC Resource, </w:t>
+      </w:r>
+      <w:hyperlink r:id="rId8" w:history="1">
+        <w:r>
+          <w:rPr>
+            <w:rStyle w:val="Hyperlink"/>
+            <w:sz w:val="20"/>
+          </w:rPr>
+          <w:t>http://www.archer.ac.uk/</w:t>
+        </w:r>
+      </w:hyperlink>
+      <w:r>
+        <w:t>, retrieved 28 Nov 2016</w:t>
+      </w:r>
+      <w:bookmarkEnd w:id="5"/>
+      <w:bookmarkEnd w:id="6"/>
+    </w:p>
+    <w:p>
+      <w:pPr>
+        <w:numPr>
+          <w:ilvl w:val="0"/>
+          <w:numId w:val="5"/>
+        </w:numPr>
+      </w:pPr>
+      <w:bookmarkStart w:id="7" w:name="_Ref468099862"/>
+      <w:proofErr w:type="spellStart"/>
+      <w:r>
+        <w:t>DiRAC</w:t>
+      </w:r>
+      <w:proofErr w:type="spellEnd"/>
+      <w:r>
+        <w:t xml:space="preserve"> </w:t>
+      </w:r>
+      <w:r>
+        <w:t xml:space="preserve">Distributed Research </w:t>
+      </w:r>
+      <w:proofErr w:type="spellStart"/>
+      <w:r>
+        <w:t>utilising</w:t>
+      </w:r>
+      <w:proofErr w:type="spellEnd"/>
+      <w:r>
+        <w:t xml:space="preserve"> Advanced Computing</w:t>
+      </w:r>
+      <w:r>
+        <w:t xml:space="preserve">, </w:t>
+      </w:r>
+      <w:hyperlink r:id="rId9" w:history="1">
+        <w:r>
+          <w:rPr>
+            <w:rStyle w:val="Hyperlink"/>
+            <w:sz w:val="20"/>
+          </w:rPr>
+          <w:t>https://www.dirac.ac.uk/</w:t>
+        </w:r>
+      </w:hyperlink>
+      <w:r>
+        <w:t>, retrieved 28 Nov 2016</w:t>
+      </w:r>
+      <w:bookmarkEnd w:id="7"/>
+    </w:p>
+    <w:p>
+      <w:pPr>
+        <w:numPr>
+          <w:ilvl w:val="0"/>
+          <w:numId w:val="5"/>
+        </w:numPr>
+      </w:pPr>
+      <w:bookmarkStart w:id="8" w:name="_Ref468101798"/>
+      <w:r>
+        <w:t>ARCHER » 5. UK-RDF Data Analytic Cluster (DAC)</w:t>
+      </w:r>
+      <w:r>
+        <w:t xml:space="preserve">, </w:t>
+      </w:r>
+      <w:hyperlink r:id="rId10" w:history="1">
+        <w:r>
+          <w:rPr>
+            <w:rStyle w:val="Hyperlink"/>
+            <w:sz w:val="20"/>
+          </w:rPr>
+          <w:t>http://www.archer.ac.uk/documentation/rdf-guide/cluster.php</w:t>
+        </w:r>
+      </w:hyperlink>
+      <w:r>
+        <w:t>, retrieved 28 Nov 2016</w:t>
+      </w:r>
+      <w:bookmarkEnd w:id="8"/>
+    </w:p>
+    <w:p>
+      <w:pPr>
+        <w:numPr>
+          <w:ilvl w:val="0"/>
+          <w:numId w:val="5"/>
+        </w:numPr>
+      </w:pPr>
+      <w:bookmarkStart w:id="9" w:name="_Ref468103580"/>
+      <w:r>
+        <w:t>home | JASMIN</w:t>
+      </w:r>
+      <w:r>
+        <w:t xml:space="preserve">, </w:t>
+      </w:r>
+      <w:hyperlink r:id="rId11" w:history="1">
+        <w:r>
+          <w:rPr>
+            <w:rStyle w:val="Hyperlink"/>
+            <w:sz w:val="20"/>
+          </w:rPr>
+          <w:t>http://www.jasmin.ac.uk/</w:t>
+        </w:r>
+      </w:hyperlink>
+      <w:r>
+        <w:t>, retrieved 28 Nov 2016</w:t>
+      </w:r>
+      <w:bookmarkEnd w:id="1"/>
+      <w:bookmarkEnd w:id="2"/>
+      <w:bookmarkEnd w:id="3"/>
+      <w:bookmarkEnd w:id="9"/>
+    </w:p>
     <w:sectPr>
       <w:pgSz w:w="11900" w:h="16840"/>
       <w:pgMar w:top="1440" w:right="1800" w:bottom="1440" w:left="1800" w:header="708" w:footer="708" w:gutter="0"/>
@@ -1543,6 +1915,96 @@
     </w:lvl>
   </w:abstractNum>
   <w:abstractNum w:abstractNumId="1" w15:restartNumberingAfterBreak="0">
+    <w:nsid w:val="1D0E5B2E"/>
+    <w:multiLevelType w:val="hybridMultilevel"/>
+    <w:tmpl w:val="74ECF992"/>
+    <w:lvl w:ilvl="0" w:tplc="18C0C148">
+      <w:start w:val="1"/>
+      <w:numFmt w:val="decimal"/>
+      <w:lvlText w:val="[%1]"/>
+      <w:lvlJc w:val="left"/>
+      <w:pPr>
+        <w:ind w:left="360" w:hanging="360"/>
+      </w:pPr>
+      <w:rPr>
+        <w:rFonts w:hint="default"/>
+        <w:b w:val="0"/>
+      </w:rPr>
+    </w:lvl>
+    <w:lvl w:ilvl="1" w:tplc="04090019" w:tentative="1">
+      <w:start w:val="1"/>
+      <w:numFmt w:val="lowerLetter"/>
+      <w:lvlText w:val="%2."/>
+      <w:lvlJc w:val="left"/>
+      <w:pPr>
+        <w:ind w:left="1080" w:hanging="360"/>
+      </w:pPr>
+    </w:lvl>
+    <w:lvl w:ilvl="2" w:tplc="0409001B" w:tentative="1">
+      <w:start w:val="1"/>
+      <w:numFmt w:val="lowerRoman"/>
+      <w:lvlText w:val="%3."/>
+      <w:lvlJc w:val="right"/>
+      <w:pPr>
+        <w:ind w:left="1800" w:hanging="180"/>
+      </w:pPr>
+    </w:lvl>
+    <w:lvl w:ilvl="3" w:tplc="0409000F" w:tentative="1">
+      <w:start w:val="1"/>
+      <w:numFmt w:val="decimal"/>
+      <w:lvlText w:val="%4."/>
+      <w:lvlJc w:val="left"/>
+      <w:pPr>
+        <w:ind w:left="2520" w:hanging="360"/>
+      </w:pPr>
+    </w:lvl>
+    <w:lvl w:ilvl="4" w:tplc="04090019" w:tentative="1">
+      <w:start w:val="1"/>
+      <w:numFmt w:val="lowerLetter"/>
+      <w:lvlText w:val="%5."/>
+      <w:lvlJc w:val="left"/>
+      <w:pPr>
+        <w:ind w:left="3240" w:hanging="360"/>
+      </w:pPr>
+    </w:lvl>
+    <w:lvl w:ilvl="5" w:tplc="0409001B" w:tentative="1">
+      <w:start w:val="1"/>
+      <w:numFmt w:val="lowerRoman"/>
+      <w:lvlText w:val="%6."/>
+      <w:lvlJc w:val="right"/>
+      <w:pPr>
+        <w:ind w:left="3960" w:hanging="180"/>
+      </w:pPr>
+    </w:lvl>
+    <w:lvl w:ilvl="6" w:tplc="0409000F" w:tentative="1">
+      <w:start w:val="1"/>
+      <w:numFmt w:val="decimal"/>
+      <w:lvlText w:val="%7."/>
+      <w:lvlJc w:val="left"/>
+      <w:pPr>
+        <w:ind w:left="4680" w:hanging="360"/>
+      </w:pPr>
+    </w:lvl>
+    <w:lvl w:ilvl="7" w:tplc="04090019" w:tentative="1">
+      <w:start w:val="1"/>
+      <w:numFmt w:val="lowerLetter"/>
+      <w:lvlText w:val="%8."/>
+      <w:lvlJc w:val="left"/>
+      <w:pPr>
+        <w:ind w:left="5400" w:hanging="360"/>
+      </w:pPr>
+    </w:lvl>
+    <w:lvl w:ilvl="8" w:tplc="0409001B" w:tentative="1">
+      <w:start w:val="1"/>
+      <w:numFmt w:val="lowerRoman"/>
+      <w:lvlText w:val="%9."/>
+      <w:lvlJc w:val="right"/>
+      <w:pPr>
+        <w:ind w:left="6120" w:hanging="180"/>
+      </w:pPr>
+    </w:lvl>
+  </w:abstractNum>
+  <w:abstractNum w:abstractNumId="2" w15:restartNumberingAfterBreak="0">
     <w:nsid w:val="69B343AE"/>
     <w:multiLevelType w:val="hybridMultilevel"/>
     <w:tmpl w:val="704C78DC"/>
@@ -1655,7 +2117,7 @@
       </w:rPr>
     </w:lvl>
   </w:abstractNum>
-  <w:abstractNum w:abstractNumId="2" w15:restartNumberingAfterBreak="0">
+  <w:abstractNum w:abstractNumId="3" w15:restartNumberingAfterBreak="0">
     <w:nsid w:val="7F5B1D64"/>
     <w:multiLevelType w:val="multilevel"/>
     <w:tmpl w:val="5E3A29FC"/>
@@ -1818,16 +2280,19 @@
     </w:lvl>
   </w:abstractNum>
   <w:num w:numId="1">
-    <w:abstractNumId w:val="2"/>
+    <w:abstractNumId w:val="3"/>
   </w:num>
   <w:num w:numId="2">
-    <w:abstractNumId w:val="2"/>
+    <w:abstractNumId w:val="3"/>
   </w:num>
   <w:num w:numId="3">
-    <w:abstractNumId w:val="1"/>
+    <w:abstractNumId w:val="2"/>
   </w:num>
   <w:num w:numId="4">
     <w:abstractNumId w:val="0"/>
+  </w:num>
+  <w:num w:numId="5">
+    <w:abstractNumId w:val="1"/>
   </w:num>
 </w:numbering>
 </file>
@@ -1931,7 +2396,7 @@
     <w:lsdException w:name="Body Text Indent 2" w:semiHidden="1" w:unhideWhenUsed="1"/>
     <w:lsdException w:name="Body Text Indent 3" w:semiHidden="1" w:unhideWhenUsed="1"/>
     <w:lsdException w:name="Block Text" w:semiHidden="1" w:unhideWhenUsed="1"/>
-    <w:lsdException w:name="Hyperlink" w:semiHidden="1" w:unhideWhenUsed="1"/>
+    <w:lsdException w:name="Hyperlink" w:semiHidden="1" w:uiPriority="0" w:unhideWhenUsed="1"/>
     <w:lsdException w:name="FollowedHyperlink" w:semiHidden="1" w:unhideWhenUsed="1"/>
     <w:lsdException w:name="Strong" w:uiPriority="22" w:qFormat="1"/>
     <w:lsdException w:name="Emphasis" w:uiPriority="20" w:qFormat="1"/>
@@ -2113,9 +2578,6 @@
     <w:lsdException w:name="Book Title" w:uiPriority="33" w:qFormat="1"/>
     <w:lsdException w:name="Bibliography" w:semiHidden="1" w:uiPriority="37" w:unhideWhenUsed="1"/>
     <w:lsdException w:name="TOC Heading" w:semiHidden="1" w:uiPriority="39" w:unhideWhenUsed="1" w:qFormat="1"/>
-    <w:lsdException w:name="Grid Table 1 Light" w:semiHidden="1" w:unhideWhenUsed="1"/>
-    <w:lsdException w:name="Grid Table 2" w:semiHidden="1" w:unhideWhenUsed="1"/>
-    <w:lsdException w:name="Grid Table 3" w:semiHidden="1" w:unhideWhenUsed="1"/>
     <w:lsdException w:name="Grid Table 4" w:uiPriority="49"/>
     <w:lsdException w:name="Grid Table 5 Dark" w:uiPriority="50"/>
     <w:lsdException w:name="Grid Table 6 Colorful" w:uiPriority="51"/>
@@ -2247,6 +2709,7 @@
   <w:style w:type="character" w:default="1" w:styleId="DefaultParagraphFont">
     <w:name w:val="Default Paragraph Font"/>
     <w:uiPriority w:val="1"/>
+    <w:semiHidden/>
     <w:unhideWhenUsed/>
   </w:style>
   <w:style w:type="table" w:default="1" w:styleId="TableNormal">
@@ -2366,6 +2829,30 @@
       <w:color w:val="1F497D" w:themeColor="text2"/>
       <w:sz w:val="18"/>
       <w:szCs w:val="18"/>
+    </w:rPr>
+  </w:style>
+  <w:style w:type="paragraph" w:customStyle="1" w:styleId="Els-acknowledgement">
+    <w:name w:val="Els-acknowledgement"/>
+    <w:next w:val="Normal"/>
+    <w:rsid w:val="00F33DFF"/>
+    <w:pPr>
+      <w:keepNext/>
+      <w:spacing w:before="480" w:after="240" w:line="220" w:lineRule="exact"/>
+    </w:pPr>
+    <w:rPr>
+      <w:rFonts w:ascii="Times New Roman" w:eastAsia="Times New Roman" w:hAnsi="Times New Roman" w:cs="Times New Roman"/>
+      <w:b/>
+      <w:sz w:val="20"/>
+      <w:szCs w:val="20"/>
+    </w:rPr>
+  </w:style>
+  <w:style w:type="character" w:styleId="Hyperlink">
+    <w:name w:val="Hyperlink"/>
+    <w:rsid w:val="00F33DFF"/>
+    <w:rPr>
+      <w:color w:val="auto"/>
+      <w:sz w:val="16"/>
+      <w:u w:val="none"/>
     </w:rPr>
   </w:style>
 </w:styles>

</xml_diff>